<commit_message>
update stone to rock at doc
</commit_message>
<xml_diff>
--- a/doc/Технології-програмування-РГР.docx
+++ b/doc/Технології-програмування-РГР.docx
@@ -44,21 +44,7 @@
         <w:rPr>
           <w:lang w:val="uk-UA"/>
         </w:rPr>
-        <w:t xml:space="preserve">РГР по дисципліні Технології програмування включає в себе завдання для самостійного виконання, що надавалися після кожної теми. Результатом виконання РГР є звіт, що включає в себе програмний код, результати роботи та </w:t>
-      </w:r>
-      <w:proofErr w:type="spellStart"/>
-      <w:r>
-        <w:rPr>
-          <w:lang w:val="uk-UA"/>
-        </w:rPr>
-        <w:t>скріни</w:t>
-      </w:r>
-      <w:proofErr w:type="spellEnd"/>
-      <w:r>
-        <w:rPr>
-          <w:lang w:val="uk-UA"/>
-        </w:rPr>
-        <w:t xml:space="preserve"> </w:t>
+        <w:t xml:space="preserve">РГР по дисципліні Технології програмування включає в себе завдання для самостійного виконання, що надавалися після кожної теми. Результатом виконання РГР є звіт, що включає в себе програмний код, результати роботи та скріни </w:t>
       </w:r>
       <w:r>
         <w:rPr>
@@ -72,11 +58,9 @@
         </w:rPr>
         <w:t xml:space="preserve"> коду на </w:t>
       </w:r>
-      <w:proofErr w:type="spellStart"/>
       <w:r>
         <w:t>github</w:t>
       </w:r>
-      <w:proofErr w:type="spellEnd"/>
       <w:r>
         <w:rPr>
           <w:lang w:val="ru-RU"/>
@@ -152,14 +136,12 @@
         </w:rPr>
         <w:t xml:space="preserve">Виконати тестування функцій, що працюють з рядками: </w:t>
       </w:r>
-      <w:proofErr w:type="spellStart"/>
       <w:r>
         <w:rPr>
           <w:lang w:val="uk-UA"/>
         </w:rPr>
         <w:t>strip</w:t>
       </w:r>
-      <w:proofErr w:type="spellEnd"/>
       <w:r>
         <w:rPr>
           <w:lang w:val="uk-UA"/>
@@ -170,16 +152,8 @@
         <w:rPr>
           <w:lang w:val="uk-UA"/>
         </w:rPr>
-        <w:t xml:space="preserve">, </w:t>
-      </w:r>
-      <w:proofErr w:type="spellStart"/>
-      <w:r>
-        <w:rPr>
-          <w:lang w:val="uk-UA"/>
-        </w:rPr>
-        <w:t>capitalize</w:t>
-      </w:r>
-      <w:proofErr w:type="spellEnd"/>
+        <w:t>, capitalize</w:t>
+      </w:r>
       <w:r>
         <w:rPr>
           <w:lang w:val="uk-UA"/>
@@ -190,16 +164,8 @@
         <w:rPr>
           <w:lang w:val="uk-UA"/>
         </w:rPr>
-        <w:t xml:space="preserve">, </w:t>
-      </w:r>
-      <w:proofErr w:type="spellStart"/>
-      <w:r>
-        <w:rPr>
-          <w:lang w:val="uk-UA"/>
-        </w:rPr>
-        <w:t>title</w:t>
-      </w:r>
-      <w:proofErr w:type="spellEnd"/>
+        <w:t>, title</w:t>
+      </w:r>
       <w:r>
         <w:rPr>
           <w:lang w:val="uk-UA"/>
@@ -210,16 +176,8 @@
         <w:rPr>
           <w:lang w:val="uk-UA"/>
         </w:rPr>
-        <w:t xml:space="preserve">, </w:t>
-      </w:r>
-      <w:proofErr w:type="spellStart"/>
-      <w:r>
-        <w:rPr>
-          <w:lang w:val="uk-UA"/>
-        </w:rPr>
-        <w:t>upper</w:t>
-      </w:r>
-      <w:proofErr w:type="spellEnd"/>
+        <w:t>, upper</w:t>
+      </w:r>
       <w:r>
         <w:rPr>
           <w:lang w:val="uk-UA"/>
@@ -230,16 +188,8 @@
         <w:rPr>
           <w:lang w:val="uk-UA"/>
         </w:rPr>
-        <w:t xml:space="preserve">, </w:t>
-      </w:r>
-      <w:proofErr w:type="spellStart"/>
-      <w:r>
-        <w:rPr>
-          <w:lang w:val="uk-UA"/>
-        </w:rPr>
-        <w:t>lower</w:t>
-      </w:r>
-      <w:proofErr w:type="spellEnd"/>
+        <w:t>, lower</w:t>
+      </w:r>
       <w:r>
         <w:rPr>
           <w:lang w:val="uk-UA"/>
@@ -405,19 +355,11 @@
           <w:lang w:val="ru-RU"/>
         </w:rPr>
       </w:pPr>
-      <w:proofErr w:type="spellStart"/>
       <w:r>
         <w:rPr>
           <w:lang w:val="ru-RU"/>
         </w:rPr>
-        <w:t>Завдання</w:t>
-      </w:r>
-      <w:proofErr w:type="spellEnd"/>
-      <w:r>
-        <w:rPr>
-          <w:lang w:val="ru-RU"/>
-        </w:rPr>
-        <w:t xml:space="preserve"> до Теми 3 – </w:t>
+        <w:t xml:space="preserve">Завдання до Теми 3 – </w:t>
       </w:r>
       <w:r>
         <w:rPr>
@@ -459,161 +401,7 @@
           <w:lang w:val="uk-UA"/>
         </w:rPr>
         <w:lastRenderedPageBreak/>
-        <w:t xml:space="preserve">Написати програму тестування функцій списків таких як: </w:t>
-      </w:r>
-      <w:proofErr w:type="spellStart"/>
-      <w:r>
-        <w:rPr>
-          <w:lang w:val="uk-UA"/>
-        </w:rPr>
-        <w:t>extend</w:t>
-      </w:r>
-      <w:proofErr w:type="spellEnd"/>
-      <w:r>
-        <w:rPr>
-          <w:lang w:val="uk-UA"/>
-        </w:rPr>
-        <w:t xml:space="preserve">(), </w:t>
-      </w:r>
-      <w:proofErr w:type="spellStart"/>
-      <w:r>
-        <w:rPr>
-          <w:lang w:val="uk-UA"/>
-        </w:rPr>
-        <w:t>append</w:t>
-      </w:r>
-      <w:proofErr w:type="spellEnd"/>
-      <w:r>
-        <w:rPr>
-          <w:lang w:val="uk-UA"/>
-        </w:rPr>
-        <w:t xml:space="preserve">(), </w:t>
-      </w:r>
-      <w:proofErr w:type="spellStart"/>
-      <w:r>
-        <w:rPr>
-          <w:lang w:val="uk-UA"/>
-        </w:rPr>
-        <w:t>insert</w:t>
-      </w:r>
-      <w:proofErr w:type="spellEnd"/>
-      <w:r>
-        <w:rPr>
-          <w:lang w:val="uk-UA"/>
-        </w:rPr>
-        <w:t>(</w:t>
-      </w:r>
-      <w:proofErr w:type="spellStart"/>
-      <w:r>
-        <w:rPr>
-          <w:lang w:val="uk-UA"/>
-        </w:rPr>
-        <w:t>id</w:t>
-      </w:r>
-      <w:proofErr w:type="spellEnd"/>
-      <w:r>
-        <w:rPr>
-          <w:lang w:val="uk-UA"/>
-        </w:rPr>
-        <w:t xml:space="preserve">, </w:t>
-      </w:r>
-      <w:proofErr w:type="spellStart"/>
-      <w:r>
-        <w:rPr>
-          <w:lang w:val="uk-UA"/>
-        </w:rPr>
-        <w:t>val</w:t>
-      </w:r>
-      <w:proofErr w:type="spellEnd"/>
-      <w:r>
-        <w:rPr>
-          <w:lang w:val="uk-UA"/>
-        </w:rPr>
-        <w:t xml:space="preserve">), </w:t>
-      </w:r>
-      <w:proofErr w:type="spellStart"/>
-      <w:r>
-        <w:rPr>
-          <w:lang w:val="uk-UA"/>
-        </w:rPr>
-        <w:t>remove</w:t>
-      </w:r>
-      <w:proofErr w:type="spellEnd"/>
-      <w:r>
-        <w:rPr>
-          <w:lang w:val="uk-UA"/>
-        </w:rPr>
-        <w:t>(</w:t>
-      </w:r>
-      <w:proofErr w:type="spellStart"/>
-      <w:r>
-        <w:rPr>
-          <w:lang w:val="uk-UA"/>
-        </w:rPr>
-        <w:t>val</w:t>
-      </w:r>
-      <w:proofErr w:type="spellEnd"/>
-      <w:r>
-        <w:rPr>
-          <w:lang w:val="uk-UA"/>
-        </w:rPr>
-        <w:t xml:space="preserve">), </w:t>
-      </w:r>
-      <w:proofErr w:type="spellStart"/>
-      <w:r>
-        <w:rPr>
-          <w:lang w:val="uk-UA"/>
-        </w:rPr>
-        <w:t>clear</w:t>
-      </w:r>
-      <w:proofErr w:type="spellEnd"/>
-      <w:r>
-        <w:rPr>
-          <w:lang w:val="uk-UA"/>
-        </w:rPr>
-        <w:t xml:space="preserve">(), </w:t>
-      </w:r>
-      <w:proofErr w:type="spellStart"/>
-      <w:r>
-        <w:rPr>
-          <w:lang w:val="uk-UA"/>
-        </w:rPr>
-        <w:t>sort</w:t>
-      </w:r>
-      <w:proofErr w:type="spellEnd"/>
-      <w:r>
-        <w:rPr>
-          <w:lang w:val="uk-UA"/>
-        </w:rPr>
-        <w:t xml:space="preserve">(), </w:t>
-      </w:r>
-      <w:proofErr w:type="spellStart"/>
-      <w:r>
-        <w:rPr>
-          <w:lang w:val="uk-UA"/>
-        </w:rPr>
-        <w:t>reverse</w:t>
-      </w:r>
-      <w:proofErr w:type="spellEnd"/>
-      <w:r>
-        <w:rPr>
-          <w:lang w:val="uk-UA"/>
-        </w:rPr>
-        <w:t xml:space="preserve">(), </w:t>
-      </w:r>
-      <w:proofErr w:type="spellStart"/>
-      <w:r>
-        <w:rPr>
-          <w:lang w:val="uk-UA"/>
-        </w:rPr>
-        <w:t>copy</w:t>
-      </w:r>
-      <w:proofErr w:type="spellEnd"/>
-      <w:r>
-        <w:rPr>
-          <w:lang w:val="uk-UA"/>
-        </w:rPr>
-        <w:t>()</w:t>
+        <w:t>Написати програму тестування функцій списків таких як: extend(), append(), insert(id, val), remove(val), clear(), sort(), reverse(), copy()</w:t>
       </w:r>
     </w:p>
     <w:p>
@@ -628,77 +416,7 @@
         <w:rPr>
           <w:lang w:val="uk-UA"/>
         </w:rPr>
-        <w:t xml:space="preserve">Написати програму тестування функцій словників таких як: </w:t>
-      </w:r>
-      <w:proofErr w:type="spellStart"/>
-      <w:r>
-        <w:rPr>
-          <w:lang w:val="uk-UA"/>
-        </w:rPr>
-        <w:t>update</w:t>
-      </w:r>
-      <w:proofErr w:type="spellEnd"/>
-      <w:r>
-        <w:rPr>
-          <w:lang w:val="uk-UA"/>
-        </w:rPr>
-        <w:t xml:space="preserve">(), </w:t>
-      </w:r>
-      <w:proofErr w:type="spellStart"/>
-      <w:r>
-        <w:rPr>
-          <w:lang w:val="uk-UA"/>
-        </w:rPr>
-        <w:t>del</w:t>
-      </w:r>
-      <w:proofErr w:type="spellEnd"/>
-      <w:r>
-        <w:rPr>
-          <w:lang w:val="uk-UA"/>
-        </w:rPr>
-        <w:t xml:space="preserve">(), </w:t>
-      </w:r>
-      <w:proofErr w:type="spellStart"/>
-      <w:r>
-        <w:rPr>
-          <w:lang w:val="uk-UA"/>
-        </w:rPr>
-        <w:t>clear</w:t>
-      </w:r>
-      <w:proofErr w:type="spellEnd"/>
-      <w:r>
-        <w:rPr>
-          <w:lang w:val="uk-UA"/>
-        </w:rPr>
-        <w:t xml:space="preserve">(), </w:t>
-      </w:r>
-      <w:proofErr w:type="spellStart"/>
-      <w:r>
-        <w:rPr>
-          <w:lang w:val="uk-UA"/>
-        </w:rPr>
-        <w:t>keys</w:t>
-      </w:r>
-      <w:proofErr w:type="spellEnd"/>
-      <w:r>
-        <w:rPr>
-          <w:lang w:val="uk-UA"/>
-        </w:rPr>
-        <w:t xml:space="preserve">(), </w:t>
-      </w:r>
-      <w:proofErr w:type="spellStart"/>
-      <w:r>
-        <w:rPr>
-          <w:lang w:val="uk-UA"/>
-        </w:rPr>
-        <w:t>values</w:t>
-      </w:r>
-      <w:proofErr w:type="spellEnd"/>
-      <w:r>
-        <w:rPr>
-          <w:lang w:val="uk-UA"/>
-        </w:rPr>
-        <w:t>()</w:t>
+        <w:t>Написати програму тестування функцій словників таких як: update(), del(), clear(), keys(), values()</w:t>
       </w:r>
       <w:r>
         <w:rPr>
@@ -710,21 +428,7 @@
         <w:rPr>
           <w:lang w:val="uk-UA"/>
         </w:rPr>
-        <w:t xml:space="preserve"> </w:t>
-      </w:r>
-      <w:proofErr w:type="spellStart"/>
-      <w:r>
-        <w:rPr>
-          <w:lang w:val="uk-UA"/>
-        </w:rPr>
-        <w:t>items</w:t>
-      </w:r>
-      <w:proofErr w:type="spellEnd"/>
-      <w:r>
-        <w:rPr>
-          <w:lang w:val="uk-UA"/>
-        </w:rPr>
-        <w:t>(</w:t>
+        <w:t xml:space="preserve"> items(</w:t>
       </w:r>
       <w:r>
         <w:rPr>
@@ -904,47 +608,14 @@
         </w:rPr>
         <w:t>["</w:t>
       </w:r>
-      <w:proofErr w:type="spellStart"/>
-      <w:r>
-        <w:rPr>
-          <w:lang w:val="uk-UA"/>
-        </w:rPr>
-        <w:t>stone</w:t>
-      </w:r>
-      <w:proofErr w:type="spellEnd"/>
-      <w:r>
-        <w:rPr>
-          <w:lang w:val="uk-UA"/>
-        </w:rPr>
-        <w:t>", "</w:t>
-      </w:r>
-      <w:proofErr w:type="spellStart"/>
-      <w:r>
-        <w:rPr>
-          <w:lang w:val="uk-UA"/>
-        </w:rPr>
-        <w:t>scissor</w:t>
-      </w:r>
-      <w:proofErr w:type="spellEnd"/>
-      <w:r>
-        <w:rPr>
-          <w:lang w:val="uk-UA"/>
-        </w:rPr>
-        <w:t>", "</w:t>
-      </w:r>
-      <w:proofErr w:type="spellStart"/>
-      <w:r>
-        <w:rPr>
-          <w:lang w:val="uk-UA"/>
-        </w:rPr>
-        <w:t>paper</w:t>
-      </w:r>
-      <w:proofErr w:type="spellEnd"/>
-      <w:r>
-        <w:rPr>
-          <w:lang w:val="uk-UA"/>
-        </w:rPr>
-        <w:t>"]</w:t>
+      <w:r>
+        <w:t>rock</w:t>
+      </w:r>
+      <w:r>
+        <w:rPr>
+          <w:lang w:val="uk-UA"/>
+        </w:rPr>
+        <w:t>", "scissor", "paper"]</w:t>
       </w:r>
       <w:r>
         <w:rPr>
@@ -979,47 +650,17 @@
         </w:rPr>
         <w:t>["</w:t>
       </w:r>
-      <w:proofErr w:type="spellStart"/>
-      <w:r>
-        <w:rPr>
-          <w:lang w:val="uk-UA"/>
-        </w:rPr>
-        <w:t>stone</w:t>
-      </w:r>
-      <w:proofErr w:type="spellEnd"/>
-      <w:r>
-        <w:rPr>
-          <w:lang w:val="uk-UA"/>
-        </w:rPr>
-        <w:t>", "</w:t>
-      </w:r>
-      <w:proofErr w:type="spellStart"/>
-      <w:r>
-        <w:rPr>
-          <w:lang w:val="uk-UA"/>
-        </w:rPr>
-        <w:t>scissor</w:t>
-      </w:r>
-      <w:proofErr w:type="spellEnd"/>
-      <w:r>
-        <w:rPr>
-          <w:lang w:val="uk-UA"/>
-        </w:rPr>
-        <w:t>", "</w:t>
-      </w:r>
-      <w:proofErr w:type="spellStart"/>
-      <w:r>
-        <w:rPr>
-          <w:lang w:val="uk-UA"/>
-        </w:rPr>
-        <w:t>paper</w:t>
-      </w:r>
-      <w:proofErr w:type="spellEnd"/>
-      <w:r>
-        <w:rPr>
-          <w:lang w:val="uk-UA"/>
-        </w:rPr>
-        <w:t>"]</w:t>
+      <w:r>
+        <w:t>roc</w:t>
+      </w:r>
+      <w:r>
+        <w:t>k</w:t>
+      </w:r>
+      <w:r>
+        <w:rPr>
+          <w:lang w:val="uk-UA"/>
+        </w:rPr>
+        <w:t>", "scissor", "paper"]</w:t>
       </w:r>
       <w:r>
         <w:rPr>
@@ -1061,14 +702,12 @@
         </w:rPr>
         <w:t xml:space="preserve">НБУ та модуль, що надає можливість виконувати запити до сторонніх сервісів </w:t>
       </w:r>
-      <w:proofErr w:type="spellStart"/>
       <w:r>
         <w:rPr>
           <w:lang w:val="uk-UA"/>
         </w:rPr>
         <w:t>requests</w:t>
       </w:r>
-      <w:proofErr w:type="spellEnd"/>
       <w:r>
         <w:rPr>
           <w:lang w:val="uk-UA"/>

</xml_diff>